<commit_message>
commit in to new 123456 v2
</commit_message>
<xml_diff>
--- a/1233.docx
+++ b/1233.docx
@@ -68,8 +68,21 @@
           <w:lang w:val="en-US"/>
         </w:rPr>
       </w:pPr>
+      <w:r>
+        <w:rPr>
+          <w:lang w:val="en-US"/>
+        </w:rPr>
+        <w:t>12345</w:t>
+      </w:r>
       <w:bookmarkStart w:id="0" w:name="_GoBack"/>
       <w:bookmarkEnd w:id="0"/>
+    </w:p>
+    <w:p>
+      <w:pPr>
+        <w:rPr>
+          <w:lang w:val="en-US"/>
+        </w:rPr>
+      </w:pPr>
     </w:p>
     <w:sectPr>
       <w:pgSz w:w="11906" w:h="16838"/>

</xml_diff>

<commit_message>
commit in to new 123456 v3
</commit_message>
<xml_diff>
--- a/1233.docx
+++ b/1233.docx
@@ -73,6 +73,19 @@
           <w:lang w:val="en-US"/>
         </w:rPr>
         <w:t>12345</w:t>
+      </w:r>
+    </w:p>
+    <w:p>
+      <w:pPr>
+        <w:rPr>
+          <w:lang w:val="en-US"/>
+        </w:rPr>
+      </w:pPr>
+      <w:r>
+        <w:rPr>
+          <w:lang w:val="en-US"/>
+        </w:rPr>
+        <w:t>123456</w:t>
       </w:r>
       <w:bookmarkStart w:id="0" w:name="_GoBack"/>
       <w:bookmarkEnd w:id="0"/>

</xml_diff>

<commit_message>
commit in to new 123456 v3-1
</commit_message>
<xml_diff>
--- a/1233.docx
+++ b/1233.docx
@@ -73,6 +73,19 @@
           <w:lang w:val="en-US"/>
         </w:rPr>
         <w:t>12345</w:t>
+      </w:r>
+    </w:p>
+    <w:p>
+      <w:pPr>
+        <w:rPr>
+          <w:lang w:val="en-US"/>
+        </w:rPr>
+      </w:pPr>
+      <w:r>
+        <w:rPr>
+          <w:lang w:val="en-US"/>
+        </w:rPr>
+        <w:t>5465654</w:t>
       </w:r>
       <w:bookmarkStart w:id="0" w:name="_GoBack"/>
       <w:bookmarkEnd w:id="0"/>

</xml_diff>